<commit_message>
thay doi ty nha
</commit_message>
<xml_diff>
--- a/03-01-2022.docx
+++ b/03-01-2022.docx
@@ -6,6 +6,11 @@
       <w:r>
         <w:t>Part 5</w:t>
       </w:r>
+      <w:r>
+        <w:t xml:space="preserve"> ok nha cac m nha</w:t>
+      </w:r>
+      <w:bookmarkStart w:id="0" w:name="_GoBack"/>
+      <w:bookmarkEnd w:id="0"/>
     </w:p>
     <w:tbl>
       <w:tblPr>
@@ -1364,8 +1369,6 @@
               </w:rPr>
               <w:t>bcvbb</w:t>
             </w:r>
-            <w:bookmarkStart w:id="0" w:name="_GoBack"/>
-            <w:bookmarkEnd w:id="0"/>
           </w:p>
           <w:p/>
           <w:p>

</xml_diff>